<commit_message>
Added symptoms, fixed objects and tables
</commit_message>
<xml_diff>
--- a/Σχεσιακό_Μοντέλο_Δεδομένων.docx
+++ b/Σχεσιακό_Μοντέλο_Δεδομένων.docx
@@ -1551,8 +1551,28 @@
                   <w14:round/>
                 </w14:textOutline>
               </w:rPr>
-              <w:t xml:space="preserve"> Χρήστη</w:t>
-            </w:r>
+              <w:t xml:space="preserve"> </w:t>
+            </w:r>
+            <w:r>
+              <w:rPr>
+                <w:color w:val="5B9BD5" w:themeColor="accent1"/>
+                <w:sz w:val="20"/>
+                <w:szCs w:val="20"/>
+                <w14:shadow w14:blurRad="38100" w14:dist="25400" w14:dir="5400000" w14:sx="100000" w14:sy="100000" w14:kx="0" w14:ky="0" w14:algn="ctr">
+                  <w14:srgbClr w14:val="6E747A">
+                    <w14:alpha w14:val="57000"/>
+                  </w14:srgbClr>
+                </w14:shadow>
+                <w14:textOutline w14:w="0" w14:cap="flat" w14:cmpd="sng" w14:algn="ctr">
+                  <w14:noFill/>
+                  <w14:prstDash w14:val="solid"/>
+                  <w14:round/>
+                </w14:textOutline>
+              </w:rPr>
+              <w:t>Υπαλλήλου</w:t>
+            </w:r>
+            <w:bookmarkStart w:id="0" w:name="_GoBack"/>
+            <w:bookmarkEnd w:id="0"/>
           </w:p>
         </w:tc>
         <w:tc>
@@ -3329,6 +3349,24 @@
               </w:rPr>
               <w:t>Συμπτώματα</w:t>
             </w:r>
+            <w:r>
+              <w:rPr>
+                <w:color w:val="5B9BD5" w:themeColor="accent1"/>
+                <w:sz w:val="20"/>
+                <w:szCs w:val="20"/>
+                <w14:shadow w14:blurRad="38100" w14:dist="25400" w14:dir="5400000" w14:sx="100000" w14:sy="100000" w14:kx="0" w14:ky="0" w14:algn="ctr">
+                  <w14:srgbClr w14:val="6E747A">
+                    <w14:alpha w14:val="57000"/>
+                  </w14:srgbClr>
+                </w14:shadow>
+                <w14:textOutline w14:w="0" w14:cap="flat" w14:cmpd="sng" w14:algn="ctr">
+                  <w14:noFill/>
+                  <w14:prstDash w14:val="solid"/>
+                  <w14:round/>
+                </w14:textOutline>
+              </w:rPr>
+              <w:t xml:space="preserve"> Ασθενούς</w:t>
+            </w:r>
           </w:p>
         </w:tc>
         <w:tc>
@@ -3750,6 +3788,24 @@
               </w:rPr>
               <w:t>Νοσηλευτή</w:t>
             </w:r>
+            <w:r>
+              <w:rPr>
+                <w:color w:val="5B9BD5" w:themeColor="accent1"/>
+                <w:sz w:val="20"/>
+                <w:szCs w:val="20"/>
+                <w14:shadow w14:blurRad="38100" w14:dist="25400" w14:dir="5400000" w14:sx="100000" w14:sy="100000" w14:kx="0" w14:ky="0" w14:algn="ctr">
+                  <w14:srgbClr w14:val="6E747A">
+                    <w14:alpha w14:val="57000"/>
+                  </w14:srgbClr>
+                </w14:shadow>
+                <w14:textOutline w14:w="0" w14:cap="flat" w14:cmpd="sng" w14:algn="ctr">
+                  <w14:noFill/>
+                  <w14:prstDash w14:val="solid"/>
+                  <w14:round/>
+                </w14:textOutline>
+              </w:rPr>
+              <w:t xml:space="preserve"> Εξέτασης</w:t>
+            </w:r>
           </w:p>
         </w:tc>
         <w:tc>
@@ -3871,8 +3927,6 @@
               </w:rPr>
               <w:t>ιατρού Ε</w:t>
             </w:r>
-            <w:bookmarkStart w:id="0" w:name="_GoBack"/>
-            <w:bookmarkEnd w:id="0"/>
             <w:r>
               <w:rPr>
                 <w:color w:val="5B9BD5" w:themeColor="accent1"/>
@@ -4728,7 +4782,7 @@
 </file>
 
 <file path=customXml/itemProps1.xml><?xml version="1.0" encoding="utf-8"?>
-<ds:datastoreItem xmlns:ds="http://schemas.openxmlformats.org/officeDocument/2006/customXml" ds:itemID="{69EC2812-B1E8-4E90-87D7-6478DF13609A}">
+<ds:datastoreItem xmlns:ds="http://schemas.openxmlformats.org/officeDocument/2006/customXml" ds:itemID="{3A9C775D-11ED-433F-A826-9472A5CC1B3E}">
   <ds:schemaRefs>
     <ds:schemaRef ds:uri="http://schemas.openxmlformats.org/officeDocument/2006/bibliography"/>
   </ds:schemaRefs>

</xml_diff>

<commit_message>
E-R plus word fixess, fixed InfoSysUsers
</commit_message>
<xml_diff>
--- a/Σχεσιακό_Μοντέλο_Δεδομένων.docx
+++ b/Σχεσιακό_Μοντέλο_Δεδομένων.docx
@@ -1398,7 +1398,6 @@
         <w:gridCol w:w="2074"/>
         <w:gridCol w:w="2074"/>
         <w:gridCol w:w="2074"/>
-        <w:gridCol w:w="2074"/>
       </w:tblGrid>
       <w:tr>
         <w:tc>
@@ -1408,11 +1407,9 @@
           <w:p>
             <w:pPr>
               <w:rPr>
-                <w:b/>
-                <w:color w:val="5B9BD5" w:themeColor="accent1"/>
-                <w:sz w:val="20"/>
-                <w:szCs w:val="20"/>
-                <w:u w:val="single"/>
+                <w:color w:val="5B9BD5" w:themeColor="accent1"/>
+                <w:sz w:val="20"/>
+                <w:szCs w:val="20"/>
                 <w:lang w:val="en-US"/>
                 <w14:shadow w14:blurRad="38100" w14:dist="25400" w14:dir="5400000" w14:sx="100000" w14:sy="100000" w14:kx="0" w14:ky="0" w14:algn="ctr">
                   <w14:srgbClr w14:val="6E747A">
@@ -1431,7 +1428,6 @@
                 <w:color w:val="5B9BD5" w:themeColor="accent1"/>
                 <w:sz w:val="20"/>
                 <w:szCs w:val="20"/>
-                <w:u w:val="single"/>
                 <w:lang w:val="en-US"/>
                 <w14:shadow w14:blurRad="38100" w14:dist="25400" w14:dir="5400000" w14:sx="100000" w14:sy="100000" w14:kx="0" w14:ky="0" w14:algn="ctr">
                   <w14:srgbClr w14:val="6E747A">
@@ -1444,132 +1440,7 @@
                   <w14:round/>
                 </w14:textOutline>
               </w:rPr>
-              <w:t>Username</w:t>
-            </w:r>
-          </w:p>
-        </w:tc>
-        <w:tc>
-          <w:tcPr>
-            <w:tcW w:w="2074" w:type="dxa"/>
-          </w:tcPr>
-          <w:p>
-            <w:pPr>
-              <w:rPr>
-                <w:color w:val="5B9BD5" w:themeColor="accent1"/>
-                <w:sz w:val="20"/>
-                <w:szCs w:val="20"/>
-                <w:u w:val="single"/>
-                <w:lang w:val="en-US"/>
-                <w14:shadow w14:blurRad="38100" w14:dist="25400" w14:dir="5400000" w14:sx="100000" w14:sy="100000" w14:kx="0" w14:ky="0" w14:algn="ctr">
-                  <w14:srgbClr w14:val="6E747A">
-                    <w14:alpha w14:val="57000"/>
-                  </w14:srgbClr>
-                </w14:shadow>
-                <w14:textOutline w14:w="0" w14:cap="flat" w14:cmpd="sng" w14:algn="ctr">
-                  <w14:noFill/>
-                  <w14:prstDash w14:val="solid"/>
-                  <w14:round/>
-                </w14:textOutline>
-              </w:rPr>
-            </w:pPr>
-            <w:r>
-              <w:rPr>
-                <w:color w:val="5B9BD5" w:themeColor="accent1"/>
-                <w:sz w:val="20"/>
-                <w:szCs w:val="20"/>
-                <w:u w:val="single"/>
-                <w:lang w:val="en-US"/>
-                <w14:shadow w14:blurRad="38100" w14:dist="25400" w14:dir="5400000" w14:sx="100000" w14:sy="100000" w14:kx="0" w14:ky="0" w14:algn="ctr">
-                  <w14:srgbClr w14:val="6E747A">
-                    <w14:alpha w14:val="57000"/>
-                  </w14:srgbClr>
-                </w14:shadow>
-                <w14:textOutline w14:w="0" w14:cap="flat" w14:cmpd="sng" w14:algn="ctr">
-                  <w14:noFill/>
-                  <w14:prstDash w14:val="solid"/>
-                  <w14:round/>
-                </w14:textOutline>
-              </w:rPr>
-              <w:t>Password</w:t>
-            </w:r>
-          </w:p>
-        </w:tc>
-        <w:tc>
-          <w:tcPr>
-            <w:tcW w:w="2074" w:type="dxa"/>
-          </w:tcPr>
-          <w:p>
-            <w:pPr>
-              <w:rPr>
-                <w:color w:val="5B9BD5" w:themeColor="accent1"/>
-                <w:sz w:val="20"/>
-                <w:szCs w:val="20"/>
-                <w14:shadow w14:blurRad="38100" w14:dist="25400" w14:dir="5400000" w14:sx="100000" w14:sy="100000" w14:kx="0" w14:ky="0" w14:algn="ctr">
-                  <w14:srgbClr w14:val="6E747A">
-                    <w14:alpha w14:val="57000"/>
-                  </w14:srgbClr>
-                </w14:shadow>
-                <w14:textOutline w14:w="0" w14:cap="flat" w14:cmpd="sng" w14:algn="ctr">
-                  <w14:noFill/>
-                  <w14:prstDash w14:val="solid"/>
-                  <w14:round/>
-                </w14:textOutline>
-              </w:rPr>
-            </w:pPr>
-            <w:r>
-              <w:rPr>
-                <w:color w:val="5B9BD5" w:themeColor="accent1"/>
-                <w:sz w:val="20"/>
-                <w:szCs w:val="20"/>
-                <w:lang w:val="en-US"/>
-                <w14:shadow w14:blurRad="38100" w14:dist="25400" w14:dir="5400000" w14:sx="100000" w14:sy="100000" w14:kx="0" w14:ky="0" w14:algn="ctr">
-                  <w14:srgbClr w14:val="6E747A">
-                    <w14:alpha w14:val="57000"/>
-                  </w14:srgbClr>
-                </w14:shadow>
-                <w14:textOutline w14:w="0" w14:cap="flat" w14:cmpd="sng" w14:algn="ctr">
-                  <w14:noFill/>
-                  <w14:prstDash w14:val="solid"/>
-                  <w14:round/>
-                </w14:textOutline>
-              </w:rPr>
-              <w:t>ID</w:t>
-            </w:r>
-            <w:r>
-              <w:rPr>
-                <w:color w:val="5B9BD5" w:themeColor="accent1"/>
-                <w:sz w:val="20"/>
-                <w:szCs w:val="20"/>
-                <w14:shadow w14:blurRad="38100" w14:dist="25400" w14:dir="5400000" w14:sx="100000" w14:sy="100000" w14:kx="0" w14:ky="0" w14:algn="ctr">
-                  <w14:srgbClr w14:val="6E747A">
-                    <w14:alpha w14:val="57000"/>
-                  </w14:srgbClr>
-                </w14:shadow>
-                <w14:textOutline w14:w="0" w14:cap="flat" w14:cmpd="sng" w14:algn="ctr">
-                  <w14:noFill/>
-                  <w14:prstDash w14:val="solid"/>
-                  <w14:round/>
-                </w14:textOutline>
-              </w:rPr>
-              <w:t xml:space="preserve"> </w:t>
-            </w:r>
-            <w:r>
-              <w:rPr>
-                <w:color w:val="5B9BD5" w:themeColor="accent1"/>
-                <w:sz w:val="20"/>
-                <w:szCs w:val="20"/>
-                <w14:shadow w14:blurRad="38100" w14:dist="25400" w14:dir="5400000" w14:sx="100000" w14:sy="100000" w14:kx="0" w14:ky="0" w14:algn="ctr">
-                  <w14:srgbClr w14:val="6E747A">
-                    <w14:alpha w14:val="57000"/>
-                  </w14:srgbClr>
-                </w14:shadow>
-                <w14:textOutline w14:w="0" w14:cap="flat" w14:cmpd="sng" w14:algn="ctr">
-                  <w14:noFill/>
-                  <w14:prstDash w14:val="solid"/>
-                  <w14:round/>
-                </w14:textOutline>
-              </w:rPr>
-              <w:t>Υπαλλήλου</w:t>
+              <w:t>password</w:t>
             </w:r>
             <w:bookmarkStart w:id="0" w:name="_GoBack"/>
             <w:bookmarkEnd w:id="0"/>
@@ -1602,36 +1473,79 @@
                 <w:color w:val="5B9BD5" w:themeColor="accent1"/>
                 <w:sz w:val="20"/>
                 <w:szCs w:val="20"/>
-                <w14:shadow w14:blurRad="38100" w14:dist="25400" w14:dir="5400000" w14:sx="100000" w14:sy="100000" w14:kx="0" w14:ky="0" w14:algn="ctr">
-                  <w14:srgbClr w14:val="6E747A">
-                    <w14:alpha w14:val="57000"/>
-                  </w14:srgbClr>
-                </w14:shadow>
-                <w14:textOutline w14:w="0" w14:cap="flat" w14:cmpd="sng" w14:algn="ctr">
-                  <w14:noFill/>
-                  <w14:prstDash w14:val="solid"/>
-                  <w14:round/>
-                </w14:textOutline>
-              </w:rPr>
-              <w:t>ΑΜΚΑ</w:t>
-            </w:r>
-            <w:r>
-              <w:rPr>
-                <w:color w:val="5B9BD5" w:themeColor="accent1"/>
-                <w:sz w:val="20"/>
-                <w:szCs w:val="20"/>
-                <w14:shadow w14:blurRad="38100" w14:dist="25400" w14:dir="5400000" w14:sx="100000" w14:sy="100000" w14:kx="0" w14:ky="0" w14:algn="ctr">
-                  <w14:srgbClr w14:val="6E747A">
-                    <w14:alpha w14:val="57000"/>
-                  </w14:srgbClr>
-                </w14:shadow>
-                <w14:textOutline w14:w="0" w14:cap="flat" w14:cmpd="sng" w14:algn="ctr">
-                  <w14:noFill/>
-                  <w14:prstDash w14:val="solid"/>
-                  <w14:round/>
-                </w14:textOutline>
-              </w:rPr>
-              <w:t xml:space="preserve"> Ασθενούς</w:t>
+                <w:lang w:val="en-US"/>
+                <w14:shadow w14:blurRad="38100" w14:dist="25400" w14:dir="5400000" w14:sx="100000" w14:sy="100000" w14:kx="0" w14:ky="0" w14:algn="ctr">
+                  <w14:srgbClr w14:val="6E747A">
+                    <w14:alpha w14:val="57000"/>
+                  </w14:srgbClr>
+                </w14:shadow>
+                <w14:textOutline w14:w="0" w14:cap="flat" w14:cmpd="sng" w14:algn="ctr">
+                  <w14:noFill/>
+                  <w14:prstDash w14:val="solid"/>
+                  <w14:round/>
+                </w14:textOutline>
+              </w:rPr>
+              <w:t>ID</w:t>
+            </w:r>
+            <w:r>
+              <w:rPr>
+                <w:color w:val="5B9BD5" w:themeColor="accent1"/>
+                <w:sz w:val="20"/>
+                <w:szCs w:val="20"/>
+                <w14:shadow w14:blurRad="38100" w14:dist="25400" w14:dir="5400000" w14:sx="100000" w14:sy="100000" w14:kx="0" w14:ky="0" w14:algn="ctr">
+                  <w14:srgbClr w14:val="6E747A">
+                    <w14:alpha w14:val="57000"/>
+                  </w14:srgbClr>
+                </w14:shadow>
+                <w14:textOutline w14:w="0" w14:cap="flat" w14:cmpd="sng" w14:algn="ctr">
+                  <w14:noFill/>
+                  <w14:prstDash w14:val="solid"/>
+                  <w14:round/>
+                </w14:textOutline>
+              </w:rPr>
+              <w:t xml:space="preserve"> Υπαλλήλου</w:t>
+            </w:r>
+          </w:p>
+        </w:tc>
+        <w:tc>
+          <w:tcPr>
+            <w:tcW w:w="2074" w:type="dxa"/>
+          </w:tcPr>
+          <w:p>
+            <w:pPr>
+              <w:rPr>
+                <w:color w:val="5B9BD5" w:themeColor="accent1"/>
+                <w:sz w:val="20"/>
+                <w:szCs w:val="20"/>
+                <w14:shadow w14:blurRad="38100" w14:dist="25400" w14:dir="5400000" w14:sx="100000" w14:sy="100000" w14:kx="0" w14:ky="0" w14:algn="ctr">
+                  <w14:srgbClr w14:val="6E747A">
+                    <w14:alpha w14:val="57000"/>
+                  </w14:srgbClr>
+                </w14:shadow>
+                <w14:textOutline w14:w="0" w14:cap="flat" w14:cmpd="sng" w14:algn="ctr">
+                  <w14:noFill/>
+                  <w14:prstDash w14:val="solid"/>
+                  <w14:round/>
+                </w14:textOutline>
+              </w:rPr>
+            </w:pPr>
+            <w:r>
+              <w:rPr>
+                <w:color w:val="5B9BD5" w:themeColor="accent1"/>
+                <w:sz w:val="20"/>
+                <w:szCs w:val="20"/>
+                <w14:shadow w14:blurRad="38100" w14:dist="25400" w14:dir="5400000" w14:sx="100000" w14:sy="100000" w14:kx="0" w14:ky="0" w14:algn="ctr">
+                  <w14:srgbClr w14:val="6E747A">
+                    <w14:alpha w14:val="57000"/>
+                  </w14:srgbClr>
+                </w14:shadow>
+                <w14:textOutline w14:w="0" w14:cap="flat" w14:cmpd="sng" w14:algn="ctr">
+                  <w14:noFill/>
+                  <w14:prstDash w14:val="solid"/>
+                  <w14:round/>
+                </w14:textOutline>
+              </w:rPr>
+              <w:t>ΑΜΚΑ Ασθενούς</w:t>
             </w:r>
           </w:p>
         </w:tc>
@@ -1752,9 +1666,54 @@
       </w:tblPr>
       <w:tblGrid>
         <w:gridCol w:w="1925"/>
+        <w:gridCol w:w="1925"/>
         <w:gridCol w:w="2090"/>
       </w:tblGrid>
       <w:tr>
+        <w:tc>
+          <w:tcPr>
+            <w:tcW w:w="1925" w:type="dxa"/>
+          </w:tcPr>
+          <w:p>
+            <w:pPr>
+              <w:rPr>
+                <w:color w:val="5B9BD5" w:themeColor="accent1"/>
+                <w:sz w:val="20"/>
+                <w:szCs w:val="20"/>
+                <w:lang w:val="en-US"/>
+                <w14:shadow w14:blurRad="38100" w14:dist="25400" w14:dir="5400000" w14:sx="100000" w14:sy="100000" w14:kx="0" w14:ky="0" w14:algn="ctr">
+                  <w14:srgbClr w14:val="6E747A">
+                    <w14:alpha w14:val="57000"/>
+                  </w14:srgbClr>
+                </w14:shadow>
+                <w14:textOutline w14:w="0" w14:cap="flat" w14:cmpd="sng" w14:algn="ctr">
+                  <w14:noFill/>
+                  <w14:prstDash w14:val="solid"/>
+                  <w14:round/>
+                </w14:textOutline>
+              </w:rPr>
+            </w:pPr>
+            <w:r>
+              <w:rPr>
+                <w:color w:val="5B9BD5" w:themeColor="accent1"/>
+                <w:sz w:val="20"/>
+                <w:szCs w:val="20"/>
+                <w:lang w:val="en-US"/>
+                <w14:shadow w14:blurRad="38100" w14:dist="25400" w14:dir="5400000" w14:sx="100000" w14:sy="100000" w14:kx="0" w14:ky="0" w14:algn="ctr">
+                  <w14:srgbClr w14:val="6E747A">
+                    <w14:alpha w14:val="57000"/>
+                  </w14:srgbClr>
+                </w14:shadow>
+                <w14:textOutline w14:w="0" w14:cap="flat" w14:cmpd="sng" w14:algn="ctr">
+                  <w14:noFill/>
+                  <w14:prstDash w14:val="solid"/>
+                  <w14:round/>
+                </w14:textOutline>
+              </w:rPr>
+              <w:t>ID</w:t>
+            </w:r>
+          </w:p>
+        </w:tc>
         <w:tc>
           <w:tcPr>
             <w:tcW w:w="1925" w:type="dxa"/>
@@ -3203,19 +3162,20 @@
         <w:tblLook w:val="04A0" w:firstRow="1" w:lastRow="0" w:firstColumn="1" w:lastColumn="0" w:noHBand="0" w:noVBand="1"/>
       </w:tblPr>
       <w:tblGrid>
-        <w:gridCol w:w="312"/>
-        <w:gridCol w:w="666"/>
-        <w:gridCol w:w="803"/>
-        <w:gridCol w:w="518"/>
-        <w:gridCol w:w="531"/>
-        <w:gridCol w:w="419"/>
-        <w:gridCol w:w="635"/>
-        <w:gridCol w:w="635"/>
-        <w:gridCol w:w="716"/>
+        <w:gridCol w:w="303"/>
+        <w:gridCol w:w="613"/>
         <w:gridCol w:w="733"/>
-        <w:gridCol w:w="691"/>
-        <w:gridCol w:w="861"/>
-        <w:gridCol w:w="776"/>
+        <w:gridCol w:w="482"/>
+        <w:gridCol w:w="493"/>
+        <w:gridCol w:w="394"/>
+        <w:gridCol w:w="653"/>
+        <w:gridCol w:w="585"/>
+        <w:gridCol w:w="585"/>
+        <w:gridCol w:w="656"/>
+        <w:gridCol w:w="671"/>
+        <w:gridCol w:w="634"/>
+        <w:gridCol w:w="784"/>
+        <w:gridCol w:w="710"/>
       </w:tblGrid>
       <w:tr>
         <w:trPr>
@@ -3223,7 +3183,7 @@
         </w:trPr>
         <w:tc>
           <w:tcPr>
-            <w:tcW w:w="308" w:type="dxa"/>
+            <w:tcW w:w="310" w:type="dxa"/>
           </w:tcPr>
           <w:p>
             <w:pPr>
@@ -3269,7 +3229,7 @@
         </w:tc>
         <w:tc>
           <w:tcPr>
-            <w:tcW w:w="653" w:type="dxa"/>
+            <w:tcW w:w="648" w:type="dxa"/>
           </w:tcPr>
           <w:p>
             <w:pPr>
@@ -3311,67 +3271,49 @@
         </w:tc>
         <w:tc>
           <w:tcPr>
-            <w:tcW w:w="788" w:type="dxa"/>
-          </w:tcPr>
-          <w:p>
-            <w:pPr>
-              <w:rPr>
-                <w:color w:val="5B9BD5" w:themeColor="accent1"/>
-                <w:sz w:val="20"/>
-                <w:szCs w:val="20"/>
-                <w14:shadow w14:blurRad="38100" w14:dist="25400" w14:dir="5400000" w14:sx="100000" w14:sy="100000" w14:kx="0" w14:ky="0" w14:algn="ctr">
-                  <w14:srgbClr w14:val="6E747A">
-                    <w14:alpha w14:val="57000"/>
-                  </w14:srgbClr>
-                </w14:shadow>
-                <w14:textOutline w14:w="0" w14:cap="flat" w14:cmpd="sng" w14:algn="ctr">
-                  <w14:noFill/>
-                  <w14:prstDash w14:val="solid"/>
-                  <w14:round/>
-                </w14:textOutline>
-              </w:rPr>
-            </w:pPr>
-            <w:r>
-              <w:rPr>
-                <w:color w:val="5B9BD5" w:themeColor="accent1"/>
-                <w:sz w:val="20"/>
-                <w:szCs w:val="20"/>
-                <w14:shadow w14:blurRad="38100" w14:dist="25400" w14:dir="5400000" w14:sx="100000" w14:sy="100000" w14:kx="0" w14:ky="0" w14:algn="ctr">
-                  <w14:srgbClr w14:val="6E747A">
-                    <w14:alpha w14:val="57000"/>
-                  </w14:srgbClr>
-                </w14:shadow>
-                <w14:textOutline w14:w="0" w14:cap="flat" w14:cmpd="sng" w14:algn="ctr">
-                  <w14:noFill/>
-                  <w14:prstDash w14:val="solid"/>
-                  <w14:round/>
-                </w14:textOutline>
-              </w:rPr>
-              <w:t>Συμπτώματα</w:t>
-            </w:r>
-            <w:r>
-              <w:rPr>
-                <w:color w:val="5B9BD5" w:themeColor="accent1"/>
-                <w:sz w:val="20"/>
-                <w:szCs w:val="20"/>
-                <w14:shadow w14:blurRad="38100" w14:dist="25400" w14:dir="5400000" w14:sx="100000" w14:sy="100000" w14:kx="0" w14:ky="0" w14:algn="ctr">
-                  <w14:srgbClr w14:val="6E747A">
-                    <w14:alpha w14:val="57000"/>
-                  </w14:srgbClr>
-                </w14:shadow>
-                <w14:textOutline w14:w="0" w14:cap="flat" w14:cmpd="sng" w14:algn="ctr">
-                  <w14:noFill/>
-                  <w14:prstDash w14:val="solid"/>
-                  <w14:round/>
-                </w14:textOutline>
-              </w:rPr>
-              <w:t xml:space="preserve"> Ασθενούς</w:t>
-            </w:r>
-          </w:p>
-        </w:tc>
-        <w:tc>
-          <w:tcPr>
-            <w:tcW w:w="508" w:type="dxa"/>
+            <w:tcW w:w="780" w:type="dxa"/>
+          </w:tcPr>
+          <w:p>
+            <w:pPr>
+              <w:rPr>
+                <w:color w:val="5B9BD5" w:themeColor="accent1"/>
+                <w:sz w:val="20"/>
+                <w:szCs w:val="20"/>
+                <w14:shadow w14:blurRad="38100" w14:dist="25400" w14:dir="5400000" w14:sx="100000" w14:sy="100000" w14:kx="0" w14:ky="0" w14:algn="ctr">
+                  <w14:srgbClr w14:val="6E747A">
+                    <w14:alpha w14:val="57000"/>
+                  </w14:srgbClr>
+                </w14:shadow>
+                <w14:textOutline w14:w="0" w14:cap="flat" w14:cmpd="sng" w14:algn="ctr">
+                  <w14:noFill/>
+                  <w14:prstDash w14:val="solid"/>
+                  <w14:round/>
+                </w14:textOutline>
+              </w:rPr>
+            </w:pPr>
+            <w:r>
+              <w:rPr>
+                <w:color w:val="5B9BD5" w:themeColor="accent1"/>
+                <w:sz w:val="20"/>
+                <w:szCs w:val="20"/>
+                <w14:shadow w14:blurRad="38100" w14:dist="25400" w14:dir="5400000" w14:sx="100000" w14:sy="100000" w14:kx="0" w14:ky="0" w14:algn="ctr">
+                  <w14:srgbClr w14:val="6E747A">
+                    <w14:alpha w14:val="57000"/>
+                  </w14:srgbClr>
+                </w14:shadow>
+                <w14:textOutline w14:w="0" w14:cap="flat" w14:cmpd="sng" w14:algn="ctr">
+                  <w14:noFill/>
+                  <w14:prstDash w14:val="solid"/>
+                  <w14:round/>
+                </w14:textOutline>
+              </w:rPr>
+              <w:t>Συμπτώματα Ασθενούς</w:t>
+            </w:r>
+          </w:p>
+        </w:tc>
+        <w:tc>
+          <w:tcPr>
+            <w:tcW w:w="506" w:type="dxa"/>
           </w:tcPr>
           <w:p>
             <w:pPr>
@@ -3413,7 +3355,7 @@
         </w:tc>
         <w:tc>
           <w:tcPr>
-            <w:tcW w:w="521" w:type="dxa"/>
+            <w:tcW w:w="518" w:type="dxa"/>
           </w:tcPr>
           <w:p>
             <w:pPr>
@@ -3455,7 +3397,7 @@
         </w:tc>
         <w:tc>
           <w:tcPr>
-            <w:tcW w:w="411" w:type="dxa"/>
+            <w:tcW w:w="410" w:type="dxa"/>
           </w:tcPr>
           <w:p>
             <w:pPr>
@@ -3497,7 +3439,7 @@
         </w:tc>
         <w:tc>
           <w:tcPr>
-            <w:tcW w:w="623" w:type="dxa"/>
+            <w:tcW w:w="219" w:type="dxa"/>
           </w:tcPr>
           <w:p>
             <w:pPr>
@@ -3552,13 +3494,74 @@
                   <w14:round/>
                 </w14:textOutline>
               </w:rPr>
+              <w:t>Εφημερίας</w:t>
+            </w:r>
+          </w:p>
+        </w:tc>
+        <w:tc>
+          <w:tcPr>
+            <w:tcW w:w="618" w:type="dxa"/>
+          </w:tcPr>
+          <w:p>
+            <w:pPr>
+              <w:rPr>
+                <w:color w:val="5B9BD5" w:themeColor="accent1"/>
+                <w:sz w:val="20"/>
+                <w:szCs w:val="20"/>
+                <w14:shadow w14:blurRad="38100" w14:dist="25400" w14:dir="5400000" w14:sx="100000" w14:sy="100000" w14:kx="0" w14:ky="0" w14:algn="ctr">
+                  <w14:srgbClr w14:val="6E747A">
+                    <w14:alpha w14:val="57000"/>
+                  </w14:srgbClr>
+                </w14:shadow>
+                <w14:textOutline w14:w="0" w14:cap="flat" w14:cmpd="sng" w14:algn="ctr">
+                  <w14:noFill/>
+                  <w14:prstDash w14:val="solid"/>
+                  <w14:round/>
+                </w14:textOutline>
+              </w:rPr>
+            </w:pPr>
+            <w:r>
+              <w:rPr>
+                <w:color w:val="5B9BD5" w:themeColor="accent1"/>
+                <w:sz w:val="20"/>
+                <w:szCs w:val="20"/>
+                <w:lang w:val="en-US"/>
+                <w14:shadow w14:blurRad="38100" w14:dist="25400" w14:dir="5400000" w14:sx="100000" w14:sy="100000" w14:kx="0" w14:ky="0" w14:algn="ctr">
+                  <w14:srgbClr w14:val="6E747A">
+                    <w14:alpha w14:val="57000"/>
+                  </w14:srgbClr>
+                </w14:shadow>
+                <w14:textOutline w14:w="0" w14:cap="flat" w14:cmpd="sng" w14:algn="ctr">
+                  <w14:noFill/>
+                  <w14:prstDash w14:val="solid"/>
+                  <w14:round/>
+                </w14:textOutline>
+              </w:rPr>
+              <w:t xml:space="preserve">ID </w:t>
+            </w:r>
+            <w:r>
+              <w:rPr>
+                <w:color w:val="5B9BD5" w:themeColor="accent1"/>
+                <w:sz w:val="20"/>
+                <w:szCs w:val="20"/>
+                <w14:shadow w14:blurRad="38100" w14:dist="25400" w14:dir="5400000" w14:sx="100000" w14:sy="100000" w14:kx="0" w14:ky="0" w14:algn="ctr">
+                  <w14:srgbClr w14:val="6E747A">
+                    <w14:alpha w14:val="57000"/>
+                  </w14:srgbClr>
+                </w14:shadow>
+                <w14:textOutline w14:w="0" w14:cap="flat" w14:cmpd="sng" w14:algn="ctr">
+                  <w14:noFill/>
+                  <w14:prstDash w14:val="solid"/>
+                  <w14:round/>
+                </w14:textOutline>
+              </w:rPr>
               <w:t>Γιατρού Εξέτασης</w:t>
             </w:r>
           </w:p>
         </w:tc>
         <w:tc>
           <w:tcPr>
-            <w:tcW w:w="623" w:type="dxa"/>
+            <w:tcW w:w="618" w:type="dxa"/>
           </w:tcPr>
           <w:p>
             <w:pPr>
@@ -3654,7 +3657,7 @@
         </w:tc>
         <w:tc>
           <w:tcPr>
-            <w:tcW w:w="703" w:type="dxa"/>
+            <w:tcW w:w="696" w:type="dxa"/>
           </w:tcPr>
           <w:p>
             <w:pPr>
@@ -3713,7 +3716,7 @@
         </w:tc>
         <w:tc>
           <w:tcPr>
-            <w:tcW w:w="719" w:type="dxa"/>
+            <w:tcW w:w="712" w:type="dxa"/>
           </w:tcPr>
           <w:p>
             <w:pPr>
@@ -3786,31 +3789,13 @@
                   <w14:round/>
                 </w14:textOutline>
               </w:rPr>
-              <w:t>Νοσηλευτή</w:t>
-            </w:r>
-            <w:r>
-              <w:rPr>
-                <w:color w:val="5B9BD5" w:themeColor="accent1"/>
-                <w:sz w:val="20"/>
-                <w:szCs w:val="20"/>
-                <w14:shadow w14:blurRad="38100" w14:dist="25400" w14:dir="5400000" w14:sx="100000" w14:sy="100000" w14:kx="0" w14:ky="0" w14:algn="ctr">
-                  <w14:srgbClr w14:val="6E747A">
-                    <w14:alpha w14:val="57000"/>
-                  </w14:srgbClr>
-                </w14:shadow>
-                <w14:textOutline w14:w="0" w14:cap="flat" w14:cmpd="sng" w14:algn="ctr">
-                  <w14:noFill/>
-                  <w14:prstDash w14:val="solid"/>
-                  <w14:round/>
-                </w14:textOutline>
-              </w:rPr>
-              <w:t xml:space="preserve"> Εξέτασης</w:t>
-            </w:r>
-          </w:p>
-        </w:tc>
-        <w:tc>
-          <w:tcPr>
-            <w:tcW w:w="678" w:type="dxa"/>
+              <w:t>Νοσηλευτή Εξέτασης</w:t>
+            </w:r>
+          </w:p>
+        </w:tc>
+        <w:tc>
+          <w:tcPr>
+            <w:tcW w:w="672" w:type="dxa"/>
           </w:tcPr>
           <w:p>
             <w:pPr>
@@ -3852,7 +3837,7 @@
         </w:tc>
         <w:tc>
           <w:tcPr>
-            <w:tcW w:w="842" w:type="dxa"/>
+            <w:tcW w:w="835" w:type="dxa"/>
           </w:tcPr>
           <w:p>
             <w:pPr>
@@ -3907,49 +3892,13 @@
                   <w14:round/>
                 </w14:textOutline>
               </w:rPr>
-              <w:t>Γ</w:t>
-            </w:r>
-            <w:r>
-              <w:rPr>
-                <w:color w:val="5B9BD5" w:themeColor="accent1"/>
-                <w:sz w:val="20"/>
-                <w:szCs w:val="20"/>
-                <w14:shadow w14:blurRad="38100" w14:dist="25400" w14:dir="5400000" w14:sx="100000" w14:sy="100000" w14:kx="0" w14:ky="0" w14:algn="ctr">
-                  <w14:srgbClr w14:val="6E747A">
-                    <w14:alpha w14:val="57000"/>
-                  </w14:srgbClr>
-                </w14:shadow>
-                <w14:textOutline w14:w="0" w14:cap="flat" w14:cmpd="sng" w14:algn="ctr">
-                  <w14:noFill/>
-                  <w14:prstDash w14:val="solid"/>
-                  <w14:round/>
-                </w14:textOutline>
-              </w:rPr>
-              <w:t>ιατρού Ε</w:t>
-            </w:r>
-            <w:r>
-              <w:rPr>
-                <w:color w:val="5B9BD5" w:themeColor="accent1"/>
-                <w:sz w:val="20"/>
-                <w:szCs w:val="20"/>
-                <w14:shadow w14:blurRad="38100" w14:dist="25400" w14:dir="5400000" w14:sx="100000" w14:sy="100000" w14:kx="0" w14:ky="0" w14:algn="ctr">
-                  <w14:srgbClr w14:val="6E747A">
-                    <w14:alpha w14:val="57000"/>
-                  </w14:srgbClr>
-                </w14:shadow>
-                <w14:textOutline w14:w="0" w14:cap="flat" w14:cmpd="sng" w14:algn="ctr">
-                  <w14:noFill/>
-                  <w14:prstDash w14:val="solid"/>
-                  <w14:round/>
-                </w14:textOutline>
-              </w:rPr>
-              <w:t>πανεξέτασης</w:t>
-            </w:r>
-          </w:p>
-        </w:tc>
-        <w:tc>
-          <w:tcPr>
-            <w:tcW w:w="762" w:type="dxa"/>
+              <w:t>Γιατρού Επανεξέτασης</w:t>
+            </w:r>
+          </w:p>
+        </w:tc>
+        <w:tc>
+          <w:tcPr>
+            <w:tcW w:w="754" w:type="dxa"/>
           </w:tcPr>
           <w:p>
             <w:pPr>
@@ -4782,7 +4731,7 @@
 </file>
 
 <file path=customXml/itemProps1.xml><?xml version="1.0" encoding="utf-8"?>
-<ds:datastoreItem xmlns:ds="http://schemas.openxmlformats.org/officeDocument/2006/customXml" ds:itemID="{3A9C775D-11ED-433F-A826-9472A5CC1B3E}">
+<ds:datastoreItem xmlns:ds="http://schemas.openxmlformats.org/officeDocument/2006/customXml" ds:itemID="{DBAD7FC8-FD42-47B8-8DDA-081EF2BC48E0}">
   <ds:schemaRefs>
     <ds:schemaRef ds:uri="http://schemas.openxmlformats.org/officeDocument/2006/bibliography"/>
   </ds:schemaRefs>

</xml_diff>